<commit_message>
funcionando com observação e imagem
</commit_message>
<xml_diff>
--- a/out_render_looprow.docx
+++ b/out_render_looprow.docx
@@ -1811,11 +1811,54 @@
                 </w:tcPr>
                 <w:p>
                   <w:pPr>
-                    <w:pStyle w:val="TableContents"/>
-                    <w:rPr/>
+                    <w:pStyle w:val="TextBody"/>
+                    <w:widowControl w:val="false"/>
+                    <w:spacing w:before="40" w:after="80"/>
+                    <w:jc w:val="left"/>
+                    <w:rPr>
+                      <w:rFonts w:ascii="Arial" w:hAnsi="Arial" w:eastAsia="Arial" w:cs="Arial"/>
+                    </w:rPr>
                   </w:pPr>
                   <w:r>
-                    <w:rPr/>
+                    <w:rPr>
+                      <w:rFonts w:eastAsia="Arial" w:cs="Arial" w:ascii="Arial" w:hAnsi="Arial"/>
+                      <w:kern w:val="0"/>
+                      <w:sz w:val="24"/>
+                    </w:rPr>
+                    <w:t/>
+                    <w:drawing>
+                      <wp:inline distT="0" distR="0" distB="0" distL="0">
+                        <wp:extent cx="2857500" cy="2857500"/>
+                        <wp:docPr id="2" name="Drawing 2" descr="Generated"/>
+                        <a:graphic xmlns:a="http://schemas.openxmlformats.org/drawingml/2006/main">
+                          <a:graphicData uri="http://schemas.openxmlformats.org/drawingml/2006/picture">
+                            <pic:pic xmlns:pic="http://schemas.openxmlformats.org/drawingml/2006/picture">
+                              <pic:nvPicPr>
+                                <pic:cNvPr id="0" name="Picture 2" descr="Generated"/>
+                                <pic:cNvPicPr>
+                                  <a:picLocks noChangeAspect="true"/>
+                                </pic:cNvPicPr>
+                              </pic:nvPicPr>
+                              <pic:blipFill>
+                                <a:blip r:embed="rId7"/>
+                                <a:stretch>
+                                  <a:fillRect/>
+                                </a:stretch>
+                              </pic:blipFill>
+                              <pic:spPr>
+                                <a:xfrm>
+                                  <a:off x="0" y="0"/>
+                                  <a:ext cx="2857500" cy="2857500"/>
+                                </a:xfrm>
+                                <a:prstGeom prst="rect">
+                                  <a:avLst/>
+                                </a:prstGeom>
+                              </pic:spPr>
+                            </pic:pic>
+                          </a:graphicData>
+                        </a:graphic>
+                      </wp:inline>
+                    </w:drawing>
                   </w:r>
                 </w:p>
               </w:tc>

</xml_diff>